<commit_message>
Updated the document with addtional explantion about why model did not achieve higher accuracy on images downloaded from internet
</commit_message>
<xml_diff>
--- a/Traffic Sign Classifier Project/Traffic Sign Recognition.docx
+++ b/Traffic Sign Classifier Project/Traffic Sign Recognition.docx
@@ -3758,6 +3758,7 @@
         <w:pStyle w:val="HTMLPreformatted"/>
         <w:shd w:val="clear" w:color="auto" w:fill="FFFFFF"/>
         <w:wordWrap w:val="0"/>
+        <w:jc w:val="both"/>
         <w:textAlignment w:val="baseline"/>
         <w:rPr>
           <w:rFonts w:ascii="Calibri" w:hAnsi="Calibri" w:cs="Calibri"/>
@@ -3772,6 +3773,7 @@
         <w:pStyle w:val="HTMLPreformatted"/>
         <w:shd w:val="clear" w:color="auto" w:fill="FFFFFF"/>
         <w:wordWrap w:val="0"/>
+        <w:jc w:val="both"/>
         <w:textAlignment w:val="baseline"/>
         <w:rPr>
           <w:rFonts w:ascii="Calibri" w:hAnsi="Calibri" w:cs="Calibri"/>
@@ -3786,6 +3788,7 @@
         <w:pStyle w:val="HTMLPreformatted"/>
         <w:shd w:val="clear" w:color="auto" w:fill="FFFFFF"/>
         <w:wordWrap w:val="0"/>
+        <w:jc w:val="both"/>
         <w:textAlignment w:val="baseline"/>
         <w:rPr>
           <w:rFonts w:ascii="Calibri" w:hAnsi="Calibri" w:cs="Calibri"/>
@@ -3800,6 +3803,7 @@
         <w:pStyle w:val="HTMLPreformatted"/>
         <w:shd w:val="clear" w:color="auto" w:fill="FFFFFF"/>
         <w:wordWrap w:val="0"/>
+        <w:jc w:val="both"/>
         <w:textAlignment w:val="baseline"/>
         <w:rPr>
           <w:rFonts w:ascii="Calibri" w:hAnsi="Calibri" w:cs="Calibri"/>
@@ -3850,6 +3854,7 @@
         </w:tabs>
         <w:wordWrap w:val="0"/>
         <w:spacing w:line="291" w:lineRule="atLeast"/>
+        <w:jc w:val="both"/>
         <w:textAlignment w:val="baseline"/>
         <w:rPr>
           <w:rFonts w:ascii="Courier New" w:hAnsi="Courier New" w:cs="Courier New"/>
@@ -3881,6 +3886,7 @@
           <w:tab w:val="left" w:pos="14656"/>
         </w:tabs>
         <w:wordWrap w:val="0"/>
+        <w:jc w:val="both"/>
         <w:textAlignment w:val="baseline"/>
         <w:rPr>
           <w:rFonts w:ascii="Calibri" w:hAnsi="Calibri" w:cs="Calibri"/>
@@ -3921,6 +3927,7 @@
           <w:tab w:val="left" w:pos="14656"/>
         </w:tabs>
         <w:wordWrap w:val="0"/>
+        <w:jc w:val="both"/>
         <w:textAlignment w:val="baseline"/>
         <w:rPr>
           <w:rFonts w:ascii="Calibri" w:hAnsi="Calibri" w:cs="Calibri"/>
@@ -3961,6 +3968,7 @@
           <w:tab w:val="left" w:pos="14656"/>
         </w:tabs>
         <w:wordWrap w:val="0"/>
+        <w:jc w:val="both"/>
         <w:textAlignment w:val="baseline"/>
         <w:rPr>
           <w:rFonts w:ascii="Calibri" w:hAnsi="Calibri" w:cs="Calibri"/>
@@ -4001,6 +4009,7 @@
           <w:tab w:val="left" w:pos="14656"/>
         </w:tabs>
         <w:wordWrap w:val="0"/>
+        <w:jc w:val="both"/>
         <w:textAlignment w:val="baseline"/>
         <w:rPr>
           <w:rFonts w:ascii="Calibri" w:hAnsi="Calibri" w:cs="Calibri"/>
@@ -4041,6 +4050,7 @@
           <w:tab w:val="left" w:pos="14656"/>
         </w:tabs>
         <w:wordWrap w:val="0"/>
+        <w:jc w:val="both"/>
         <w:textAlignment w:val="baseline"/>
         <w:rPr>
           <w:rFonts w:ascii="Calibri" w:hAnsi="Calibri" w:cs="Calibri"/>
@@ -4064,6 +4074,7 @@
         <w:pStyle w:val="HTMLPreformatted"/>
         <w:shd w:val="clear" w:color="auto" w:fill="FFFFFF"/>
         <w:wordWrap w:val="0"/>
+        <w:jc w:val="both"/>
         <w:textAlignment w:val="baseline"/>
         <w:rPr>
           <w:rFonts w:ascii="Calibri" w:hAnsi="Calibri" w:cs="Calibri"/>
@@ -4095,6 +4106,7 @@
           <w:tab w:val="left" w:pos="14656"/>
         </w:tabs>
         <w:wordWrap w:val="0"/>
+        <w:jc w:val="both"/>
         <w:textAlignment w:val="baseline"/>
         <w:rPr>
           <w:rFonts w:asciiTheme="minorHAnsi" w:hAnsiTheme="minorHAnsi" w:cstheme="minorHAnsi"/>
@@ -4135,6 +4147,7 @@
           <w:tab w:val="left" w:pos="14656"/>
         </w:tabs>
         <w:wordWrap w:val="0"/>
+        <w:jc w:val="both"/>
         <w:textAlignment w:val="baseline"/>
         <w:rPr>
           <w:rFonts w:asciiTheme="minorHAnsi" w:hAnsiTheme="minorHAnsi" w:cstheme="minorHAnsi"/>
@@ -4166,6 +4179,7 @@
           <w:tab w:val="left" w:pos="14656"/>
         </w:tabs>
         <w:wordWrap w:val="0"/>
+        <w:jc w:val="both"/>
         <w:textAlignment w:val="baseline"/>
         <w:rPr>
           <w:rFonts w:asciiTheme="minorHAnsi" w:hAnsiTheme="minorHAnsi" w:cstheme="minorHAnsi"/>
@@ -4206,6 +4220,7 @@
           <w:tab w:val="left" w:pos="14656"/>
         </w:tabs>
         <w:wordWrap w:val="0"/>
+        <w:jc w:val="both"/>
         <w:textAlignment w:val="baseline"/>
         <w:rPr>
           <w:rFonts w:asciiTheme="minorHAnsi" w:hAnsiTheme="minorHAnsi" w:cstheme="minorHAnsi"/>
@@ -4246,6 +4261,7 @@
           <w:tab w:val="left" w:pos="14656"/>
         </w:tabs>
         <w:wordWrap w:val="0"/>
+        <w:jc w:val="both"/>
         <w:textAlignment w:val="baseline"/>
         <w:rPr>
           <w:rFonts w:asciiTheme="minorHAnsi" w:hAnsiTheme="minorHAnsi" w:cstheme="minorHAnsi"/>
@@ -4286,6 +4302,7 @@
           <w:tab w:val="left" w:pos="14656"/>
         </w:tabs>
         <w:wordWrap w:val="0"/>
+        <w:jc w:val="both"/>
         <w:textAlignment w:val="baseline"/>
         <w:rPr>
           <w:rFonts w:asciiTheme="minorHAnsi" w:hAnsiTheme="minorHAnsi" w:cstheme="minorHAnsi"/>
@@ -4326,6 +4343,7 @@
           <w:tab w:val="left" w:pos="14656"/>
         </w:tabs>
         <w:wordWrap w:val="0"/>
+        <w:jc w:val="both"/>
         <w:textAlignment w:val="baseline"/>
         <w:rPr>
           <w:rFonts w:asciiTheme="minorHAnsi" w:hAnsiTheme="minorHAnsi" w:cstheme="minorHAnsi"/>
@@ -4486,6 +4504,7 @@
           <w:tab w:val="left" w:pos="14656"/>
         </w:tabs>
         <w:wordWrap w:val="0"/>
+        <w:jc w:val="both"/>
         <w:textAlignment w:val="baseline"/>
         <w:rPr>
           <w:rFonts w:ascii="Calibri" w:hAnsi="Calibri" w:cs="Calibri"/>
@@ -4526,6 +4545,7 @@
           <w:tab w:val="left" w:pos="14656"/>
         </w:tabs>
         <w:wordWrap w:val="0"/>
+        <w:jc w:val="both"/>
         <w:textAlignment w:val="baseline"/>
         <w:rPr>
           <w:rFonts w:ascii="Calibri" w:hAnsi="Calibri" w:cs="Calibri"/>
@@ -4566,6 +4586,7 @@
           <w:tab w:val="left" w:pos="14656"/>
         </w:tabs>
         <w:wordWrap w:val="0"/>
+        <w:jc w:val="both"/>
         <w:textAlignment w:val="baseline"/>
         <w:rPr>
           <w:rFonts w:ascii="Calibri" w:hAnsi="Calibri" w:cs="Calibri"/>
@@ -4606,6 +4627,7 @@
           <w:tab w:val="left" w:pos="14656"/>
         </w:tabs>
         <w:wordWrap w:val="0"/>
+        <w:jc w:val="both"/>
         <w:textAlignment w:val="baseline"/>
         <w:rPr>
           <w:rFonts w:ascii="Calibri" w:hAnsi="Calibri" w:cs="Calibri"/>
@@ -4646,6 +4668,7 @@
           <w:tab w:val="left" w:pos="14656"/>
         </w:tabs>
         <w:wordWrap w:val="0"/>
+        <w:jc w:val="both"/>
         <w:textAlignment w:val="baseline"/>
         <w:rPr>
           <w:rFonts w:ascii="Calibri" w:hAnsi="Calibri" w:cs="Calibri"/>
@@ -4686,6 +4709,7 @@
           <w:tab w:val="left" w:pos="14656"/>
         </w:tabs>
         <w:wordWrap w:val="0"/>
+        <w:jc w:val="both"/>
         <w:textAlignment w:val="baseline"/>
         <w:rPr>
           <w:rFonts w:ascii="Calibri" w:hAnsi="Calibri" w:cs="Calibri"/>
@@ -4717,6 +4741,7 @@
           <w:tab w:val="left" w:pos="14656"/>
         </w:tabs>
         <w:wordWrap w:val="0"/>
+        <w:jc w:val="both"/>
         <w:textAlignment w:val="baseline"/>
         <w:rPr>
           <w:rFonts w:ascii="Calibri" w:hAnsi="Calibri" w:cs="Calibri"/>
@@ -4757,6 +4782,7 @@
           <w:tab w:val="left" w:pos="14656"/>
         </w:tabs>
         <w:wordWrap w:val="0"/>
+        <w:jc w:val="both"/>
         <w:textAlignment w:val="baseline"/>
         <w:rPr>
           <w:rFonts w:ascii="Calibri" w:hAnsi="Calibri" w:cs="Calibri"/>
@@ -4797,6 +4823,7 @@
           <w:tab w:val="left" w:pos="14656"/>
         </w:tabs>
         <w:wordWrap w:val="0"/>
+        <w:jc w:val="both"/>
         <w:textAlignment w:val="baseline"/>
         <w:rPr>
           <w:rFonts w:ascii="Calibri" w:hAnsi="Calibri" w:cs="Calibri"/>
@@ -4837,6 +4864,7 @@
           <w:tab w:val="left" w:pos="14656"/>
         </w:tabs>
         <w:wordWrap w:val="0"/>
+        <w:jc w:val="both"/>
         <w:textAlignment w:val="baseline"/>
         <w:rPr>
           <w:rFonts w:ascii="Calibri" w:hAnsi="Calibri" w:cs="Calibri"/>
@@ -4877,6 +4905,7 @@
           <w:tab w:val="left" w:pos="14656"/>
         </w:tabs>
         <w:wordWrap w:val="0"/>
+        <w:jc w:val="both"/>
         <w:textAlignment w:val="baseline"/>
         <w:rPr>
           <w:rFonts w:ascii="Calibri" w:hAnsi="Calibri" w:cs="Calibri"/>
@@ -4917,6 +4946,7 @@
           <w:tab w:val="left" w:pos="14656"/>
         </w:tabs>
         <w:wordWrap w:val="0"/>
+        <w:jc w:val="both"/>
         <w:textAlignment w:val="baseline"/>
         <w:rPr>
           <w:rFonts w:ascii="Calibri" w:hAnsi="Calibri" w:cs="Calibri"/>
@@ -4948,6 +4978,7 @@
           <w:tab w:val="left" w:pos="14656"/>
         </w:tabs>
         <w:wordWrap w:val="0"/>
+        <w:jc w:val="both"/>
         <w:textAlignment w:val="baseline"/>
         <w:rPr>
           <w:rFonts w:ascii="Calibri" w:hAnsi="Calibri" w:cs="Calibri"/>
@@ -4988,6 +5019,7 @@
           <w:tab w:val="left" w:pos="14656"/>
         </w:tabs>
         <w:wordWrap w:val="0"/>
+        <w:jc w:val="both"/>
         <w:textAlignment w:val="baseline"/>
         <w:rPr>
           <w:rFonts w:ascii="Calibri" w:hAnsi="Calibri" w:cs="Calibri"/>
@@ -5028,6 +5060,7 @@
           <w:tab w:val="left" w:pos="14656"/>
         </w:tabs>
         <w:wordWrap w:val="0"/>
+        <w:jc w:val="both"/>
         <w:textAlignment w:val="baseline"/>
         <w:rPr>
           <w:rFonts w:ascii="Calibri" w:hAnsi="Calibri" w:cs="Calibri"/>
@@ -5068,6 +5101,7 @@
           <w:tab w:val="left" w:pos="14656"/>
         </w:tabs>
         <w:wordWrap w:val="0"/>
+        <w:jc w:val="both"/>
         <w:textAlignment w:val="baseline"/>
         <w:rPr>
           <w:rFonts w:ascii="Calibri" w:hAnsi="Calibri" w:cs="Calibri"/>
@@ -5108,6 +5142,7 @@
           <w:tab w:val="left" w:pos="14656"/>
         </w:tabs>
         <w:wordWrap w:val="0"/>
+        <w:jc w:val="both"/>
         <w:textAlignment w:val="baseline"/>
         <w:rPr>
           <w:rFonts w:ascii="Calibri" w:hAnsi="Calibri" w:cs="Calibri"/>
@@ -5148,6 +5183,7 @@
           <w:tab w:val="left" w:pos="14656"/>
         </w:tabs>
         <w:wordWrap w:val="0"/>
+        <w:jc w:val="both"/>
         <w:textAlignment w:val="baseline"/>
         <w:rPr>
           <w:rFonts w:ascii="Calibri" w:hAnsi="Calibri" w:cs="Calibri"/>
@@ -5179,6 +5215,7 @@
           <w:tab w:val="left" w:pos="14656"/>
         </w:tabs>
         <w:wordWrap w:val="0"/>
+        <w:jc w:val="both"/>
         <w:textAlignment w:val="baseline"/>
         <w:rPr>
           <w:rFonts w:ascii="Calibri" w:hAnsi="Calibri" w:cs="Calibri"/>
@@ -5219,6 +5256,7 @@
           <w:tab w:val="left" w:pos="14656"/>
         </w:tabs>
         <w:wordWrap w:val="0"/>
+        <w:jc w:val="both"/>
         <w:textAlignment w:val="baseline"/>
         <w:rPr>
           <w:rFonts w:ascii="Calibri" w:hAnsi="Calibri" w:cs="Calibri"/>
@@ -5259,6 +5297,7 @@
           <w:tab w:val="left" w:pos="14656"/>
         </w:tabs>
         <w:wordWrap w:val="0"/>
+        <w:jc w:val="both"/>
         <w:textAlignment w:val="baseline"/>
         <w:rPr>
           <w:rFonts w:ascii="Calibri" w:hAnsi="Calibri" w:cs="Calibri"/>
@@ -5299,6 +5338,7 @@
           <w:tab w:val="left" w:pos="14656"/>
         </w:tabs>
         <w:wordWrap w:val="0"/>
+        <w:jc w:val="both"/>
         <w:textAlignment w:val="baseline"/>
         <w:rPr>
           <w:rFonts w:ascii="Calibri" w:hAnsi="Calibri" w:cs="Calibri"/>
@@ -5339,6 +5379,7 @@
           <w:tab w:val="left" w:pos="14656"/>
         </w:tabs>
         <w:wordWrap w:val="0"/>
+        <w:jc w:val="both"/>
         <w:textAlignment w:val="baseline"/>
         <w:rPr>
           <w:rFonts w:ascii="Calibri" w:hAnsi="Calibri" w:cs="Calibri"/>
@@ -5379,6 +5420,7 @@
           <w:tab w:val="left" w:pos="14656"/>
         </w:tabs>
         <w:wordWrap w:val="0"/>
+        <w:jc w:val="both"/>
         <w:textAlignment w:val="baseline"/>
         <w:rPr>
           <w:rFonts w:ascii="Calibri" w:hAnsi="Calibri" w:cs="Calibri"/>
@@ -5410,6 +5452,7 @@
           <w:tab w:val="left" w:pos="14656"/>
         </w:tabs>
         <w:wordWrap w:val="0"/>
+        <w:jc w:val="both"/>
         <w:textAlignment w:val="baseline"/>
         <w:rPr>
           <w:rFonts w:ascii="Calibri" w:hAnsi="Calibri" w:cs="Calibri"/>
@@ -5450,6 +5493,7 @@
           <w:tab w:val="left" w:pos="14656"/>
         </w:tabs>
         <w:wordWrap w:val="0"/>
+        <w:jc w:val="both"/>
         <w:textAlignment w:val="baseline"/>
         <w:rPr>
           <w:rFonts w:ascii="Calibri" w:hAnsi="Calibri" w:cs="Calibri"/>
@@ -5490,6 +5534,7 @@
           <w:tab w:val="left" w:pos="14656"/>
         </w:tabs>
         <w:wordWrap w:val="0"/>
+        <w:jc w:val="both"/>
         <w:textAlignment w:val="baseline"/>
         <w:rPr>
           <w:rFonts w:ascii="Calibri" w:hAnsi="Calibri" w:cs="Calibri"/>
@@ -5531,6 +5576,7 @@
           <w:tab w:val="left" w:pos="14656"/>
         </w:tabs>
         <w:wordWrap w:val="0"/>
+        <w:jc w:val="both"/>
         <w:textAlignment w:val="baseline"/>
         <w:rPr>
           <w:rFonts w:ascii="Calibri" w:hAnsi="Calibri" w:cs="Calibri"/>
@@ -5571,6 +5617,7 @@
           <w:tab w:val="left" w:pos="14656"/>
         </w:tabs>
         <w:wordWrap w:val="0"/>
+        <w:jc w:val="both"/>
         <w:textAlignment w:val="baseline"/>
         <w:rPr>
           <w:rFonts w:ascii="Calibri" w:hAnsi="Calibri" w:cs="Calibri"/>
@@ -5587,9 +5634,91 @@
           <w:szCs w:val="22"/>
         </w:rPr>
         <w:t>(0.0, 'Road work')</w:t>
+      </w:r>
+    </w:p>
+    <w:p>
+      <w:pPr>
+        <w:shd w:val="clear" w:color="auto" w:fill="FFFFFF"/>
+        <w:tabs>
+          <w:tab w:val="left" w:pos="916"/>
+          <w:tab w:val="left" w:pos="1832"/>
+          <w:tab w:val="left" w:pos="2748"/>
+          <w:tab w:val="left" w:pos="3664"/>
+          <w:tab w:val="left" w:pos="4580"/>
+          <w:tab w:val="left" w:pos="5496"/>
+          <w:tab w:val="left" w:pos="6412"/>
+          <w:tab w:val="left" w:pos="7328"/>
+          <w:tab w:val="left" w:pos="8244"/>
+          <w:tab w:val="left" w:pos="9160"/>
+          <w:tab w:val="left" w:pos="10076"/>
+          <w:tab w:val="left" w:pos="10992"/>
+          <w:tab w:val="left" w:pos="11908"/>
+          <w:tab w:val="left" w:pos="12824"/>
+          <w:tab w:val="left" w:pos="13740"/>
+          <w:tab w:val="left" w:pos="14656"/>
+        </w:tabs>
+        <w:wordWrap w:val="0"/>
+        <w:jc w:val="both"/>
+        <w:textAlignment w:val="baseline"/>
+        <w:rPr>
+          <w:rFonts w:ascii="Calibri" w:hAnsi="Calibri" w:cs="Calibri"/>
+          <w:color w:val="000000"/>
+          <w:sz w:val="22"/>
+          <w:szCs w:val="22"/>
+        </w:rPr>
+      </w:pPr>
+    </w:p>
+    <w:p>
+      <w:pPr>
+        <w:shd w:val="clear" w:color="auto" w:fill="FFFFFF"/>
+        <w:tabs>
+          <w:tab w:val="left" w:pos="916"/>
+          <w:tab w:val="left" w:pos="1832"/>
+          <w:tab w:val="left" w:pos="2748"/>
+          <w:tab w:val="left" w:pos="3664"/>
+          <w:tab w:val="left" w:pos="4580"/>
+          <w:tab w:val="left" w:pos="5496"/>
+          <w:tab w:val="left" w:pos="6412"/>
+          <w:tab w:val="left" w:pos="7328"/>
+          <w:tab w:val="left" w:pos="8244"/>
+          <w:tab w:val="left" w:pos="9160"/>
+          <w:tab w:val="left" w:pos="10076"/>
+          <w:tab w:val="left" w:pos="10992"/>
+          <w:tab w:val="left" w:pos="11908"/>
+          <w:tab w:val="left" w:pos="12824"/>
+          <w:tab w:val="left" w:pos="13740"/>
+          <w:tab w:val="left" w:pos="14656"/>
+        </w:tabs>
+        <w:wordWrap w:val="0"/>
+        <w:jc w:val="both"/>
+        <w:textAlignment w:val="baseline"/>
+        <w:rPr>
+          <w:rFonts w:ascii="Calibri" w:hAnsi="Calibri" w:cs="Calibri"/>
+          <w:color w:val="000000"/>
+          <w:sz w:val="22"/>
+          <w:szCs w:val="22"/>
+        </w:rPr>
+      </w:pPr>
+      <w:r>
+        <w:rPr>
+          <w:rFonts w:ascii="Calibri" w:hAnsi="Calibri" w:cs="Calibri"/>
+          <w:color w:val="000000"/>
+          <w:sz w:val="22"/>
+          <w:szCs w:val="22"/>
+        </w:rPr>
+        <w:t>I see that the images in German traffic sign dataset vary between 15x15 t0 250x250 pixels. The images that I downloaded from internet are of high quality(resolution) compared to the images in the dataset. They appear to be of high quality and also appear in brighter backgrounds. Deep learning models often tend to fail if the data they have been trained on is different from the data that is fed to them in deployment or testing phase. So deep learning scientists and practitioners often make sure that they are training the model with as similar data possible close to what model might encounter in deployment scenario. You can also see the differences in blur and clutter which will have impact on model performance. But still with the five images shown above, model did reasonably well by ac</w:t>
       </w:r>
       <w:bookmarkStart w:id="0" w:name="_GoBack"/>
       <w:bookmarkEnd w:id="0"/>
+      <w:r>
+        <w:rPr>
+          <w:rFonts w:ascii="Calibri" w:hAnsi="Calibri" w:cs="Calibri"/>
+          <w:color w:val="000000"/>
+          <w:sz w:val="22"/>
+          <w:szCs w:val="22"/>
+        </w:rPr>
+        <w:t>hieving an accuracy of 80%.</w:t>
+      </w:r>
     </w:p>
     <w:sectPr>
       <w:headerReference w:type="even" r:id="rId13"/>

</xml_diff>